<commit_message>
arreglos de mis student + analisis report
</commit_message>
<xml_diff>
--- a/reports/D03/Group/Analysis Report.docx
+++ b/reports/D03/Group/Analysis Report.docx
@@ -1,6 +1,6 @@
 
 <file path=word/document.xml><?xml version="1.0" encoding="utf-8"?>
-<w:document xmlns:wpc="http://schemas.microsoft.com/office/word/2010/wordprocessingCanvas" xmlns:cx="http://schemas.microsoft.com/office/drawing/2014/chartex" xmlns:cx1="http://schemas.microsoft.com/office/drawing/2015/9/8/chartex" xmlns:cx2="http://schemas.microsoft.com/office/drawing/2015/10/21/chartex" xmlns:cx3="http://schemas.microsoft.com/office/drawing/2016/5/9/chartex" xmlns:cx4="http://schemas.microsoft.com/office/drawing/2016/5/10/chartex" xmlns:cx5="http://schemas.microsoft.com/office/drawing/2016/5/11/chartex" xmlns:cx6="http://schemas.microsoft.com/office/drawing/2016/5/12/chartex" xmlns:cx7="http://schemas.microsoft.com/office/drawing/2016/5/13/chartex" xmlns:cx8="http://schemas.microsoft.com/office/drawing/2016/5/14/chartex" xmlns:mc="http://schemas.openxmlformats.org/markup-compatibility/2006" xmlns:aink="http://schemas.microsoft.com/office/drawing/2016/ink" xmlns:am3d="http://schemas.microsoft.com/office/drawing/2017/model3d" xmlns:o="urn:schemas-microsoft-com:office:office" xmlns:oel="http://schemas.microsoft.com/office/2019/extlst" xmlns:r="http://schemas.openxmlformats.org/officeDocument/2006/relationships" xmlns:m="http://schemas.openxmlformats.org/officeDocument/2006/math" xmlns:v="urn:schemas-microsoft-com:vml" xmlns:wp14="http://schemas.microsoft.com/office/word/2010/wordprocessingDrawing" xmlns:wp="http://schemas.openxmlformats.org/drawingml/2006/wordprocessingDrawing" xmlns:w10="urn:schemas-microsoft-com:office:word" xmlns:w="http://schemas.openxmlformats.org/wordprocessingml/2006/main" xmlns:w14="http://schemas.microsoft.com/office/word/2010/wordml" xmlns:w15="http://schemas.microsoft.com/office/word/2012/wordml" xmlns:w16cex="http://schemas.microsoft.com/office/word/2018/wordml/cex" xmlns:w16cid="http://schemas.microsoft.com/office/word/2016/wordml/cid" xmlns:w16="http://schemas.microsoft.com/office/word/2018/wordml" xmlns:w16sdtdh="http://schemas.microsoft.com/office/word/2020/wordml/sdtdatahash" xmlns:w16se="http://schemas.microsoft.com/office/word/2015/wordml/symex" xmlns:wpg="http://schemas.microsoft.com/office/word/2010/wordprocessingGroup" xmlns:wpi="http://schemas.microsoft.com/office/word/2010/wordprocessingInk" xmlns:wne="http://schemas.microsoft.com/office/word/2006/wordml" xmlns:wps="http://schemas.microsoft.com/office/word/2010/wordprocessingShape" mc:Ignorable="w14 w15 w16se w16cid w16 w16cex w16sdtdh wp14">
+<w:document xmlns:wpc="http://schemas.microsoft.com/office/word/2010/wordprocessingCanvas" xmlns:cx="http://schemas.microsoft.com/office/drawing/2014/chartex" xmlns:cx1="http://schemas.microsoft.com/office/drawing/2015/9/8/chartex" xmlns:cx2="http://schemas.microsoft.com/office/drawing/2015/10/21/chartex" xmlns:cx3="http://schemas.microsoft.com/office/drawing/2016/5/9/chartex" xmlns:cx4="http://schemas.microsoft.com/office/drawing/2016/5/10/chartex" xmlns:cx5="http://schemas.microsoft.com/office/drawing/2016/5/11/chartex" xmlns:cx6="http://schemas.microsoft.com/office/drawing/2016/5/12/chartex" xmlns:cx7="http://schemas.microsoft.com/office/drawing/2016/5/13/chartex" xmlns:cx8="http://schemas.microsoft.com/office/drawing/2016/5/14/chartex" xmlns:mc="http://schemas.openxmlformats.org/markup-compatibility/2006" xmlns:aink="http://schemas.microsoft.com/office/drawing/2016/ink" xmlns:am3d="http://schemas.microsoft.com/office/drawing/2017/model3d" xmlns:o="urn:schemas-microsoft-com:office:office" xmlns:r="http://schemas.openxmlformats.org/officeDocument/2006/relationships" xmlns:m="http://schemas.openxmlformats.org/officeDocument/2006/math" xmlns:v="urn:schemas-microsoft-com:vml" xmlns:wp14="http://schemas.microsoft.com/office/word/2010/wordprocessingDrawing" xmlns:wp="http://schemas.openxmlformats.org/drawingml/2006/wordprocessingDrawing" xmlns:w10="urn:schemas-microsoft-com:office:word" xmlns:w="http://schemas.openxmlformats.org/wordprocessingml/2006/main" xmlns:w14="http://schemas.microsoft.com/office/word/2010/wordml" xmlns:w15="http://schemas.microsoft.com/office/word/2012/wordml" xmlns:w16cex="http://schemas.microsoft.com/office/word/2018/wordml/cex" xmlns:w16cid="http://schemas.microsoft.com/office/word/2016/wordml/cid" xmlns:w16="http://schemas.microsoft.com/office/word/2018/wordml" xmlns:w16sdtdh="http://schemas.microsoft.com/office/word/2020/wordml/sdtdatahash" xmlns:w16se="http://schemas.microsoft.com/office/word/2015/wordml/symex" xmlns:wpg="http://schemas.microsoft.com/office/word/2010/wordprocessingGroup" xmlns:wpi="http://schemas.microsoft.com/office/word/2010/wordprocessingInk" xmlns:wne="http://schemas.microsoft.com/office/word/2006/wordml" xmlns:wps="http://schemas.microsoft.com/office/word/2010/wordprocessingShape" mc:Ignorable="w14 w15 w16se w16cid w16 w16cex w16sdtdh wp14">
   <w:body>
     <w:p>
       <w:pPr>
@@ -85,8 +85,45 @@
           <w:szCs w:val="48"/>
           <w:lang w:val="es-ES"/>
         </w:rPr>
-        <w:t>DP2 – Analysis Report</w:t>
-      </w:r>
+        <w:t xml:space="preserve">DP2 – </w:t>
+      </w:r>
+      <w:proofErr w:type="spellStart"/>
+      <w:r>
+        <w:rPr>
+          <w:rFonts w:cstheme="majorHAnsi"/>
+          <w:b/>
+          <w:color w:val="000000" w:themeColor="text1"/>
+          <w:sz w:val="48"/>
+          <w:szCs w:val="48"/>
+          <w:lang w:val="es-ES"/>
+        </w:rPr>
+        <w:t>Analysis</w:t>
+      </w:r>
+      <w:proofErr w:type="spellEnd"/>
+      <w:r>
+        <w:rPr>
+          <w:rFonts w:cstheme="majorHAnsi"/>
+          <w:b/>
+          <w:color w:val="000000" w:themeColor="text1"/>
+          <w:sz w:val="48"/>
+          <w:szCs w:val="48"/>
+          <w:lang w:val="es-ES"/>
+        </w:rPr>
+        <w:t xml:space="preserve"> </w:t>
+      </w:r>
+      <w:proofErr w:type="spellStart"/>
+      <w:r>
+        <w:rPr>
+          <w:rFonts w:cstheme="majorHAnsi"/>
+          <w:b/>
+          <w:color w:val="000000" w:themeColor="text1"/>
+          <w:sz w:val="48"/>
+          <w:szCs w:val="48"/>
+          <w:lang w:val="es-ES"/>
+        </w:rPr>
+        <w:t>Report</w:t>
+      </w:r>
+      <w:proofErr w:type="spellEnd"/>
     </w:p>
     <w:bookmarkEnd w:id="0"/>
     <w:p>
@@ -455,35 +492,55 @@
           <w:lang w:val="es-ES"/>
         </w:rPr>
       </w:pPr>
+      <w:proofErr w:type="spellStart"/>
       <w:r>
         <w:rPr>
           <w:rFonts w:asciiTheme="majorHAnsi" w:hAnsiTheme="majorHAnsi" w:cstheme="majorHAnsi"/>
           <w:b/>
           <w:lang w:val="es-ES"/>
         </w:rPr>
-        <w:t>Group:</w:t>
-      </w:r>
-      <w:r>
-        <w:rPr>
-          <w:rFonts w:asciiTheme="majorHAnsi" w:hAnsiTheme="majorHAnsi" w:cstheme="majorHAnsi"/>
-          <w:lang w:val="es-ES"/>
-        </w:rPr>
-        <w:t xml:space="preserve"> C1.027</w:t>
-      </w:r>
-      <w:r>
-        <w:rPr>
-          <w:rFonts w:asciiTheme="majorHAnsi" w:hAnsiTheme="majorHAnsi" w:cstheme="majorHAnsi"/>
-          <w:lang w:val="es-ES"/>
-        </w:rPr>
-        <w:br/>
-      </w:r>
+        <w:t>Group</w:t>
+      </w:r>
+      <w:proofErr w:type="spellEnd"/>
       <w:r>
         <w:rPr>
           <w:rFonts w:asciiTheme="majorHAnsi" w:hAnsiTheme="majorHAnsi" w:cstheme="majorHAnsi"/>
           <w:b/>
           <w:lang w:val="es-ES"/>
         </w:rPr>
-        <w:t>Repository:</w:t>
+        <w:t>:</w:t>
+      </w:r>
+      <w:r>
+        <w:rPr>
+          <w:rFonts w:asciiTheme="majorHAnsi" w:hAnsiTheme="majorHAnsi" w:cstheme="majorHAnsi"/>
+          <w:lang w:val="es-ES"/>
+        </w:rPr>
+        <w:t xml:space="preserve"> C1.027</w:t>
+      </w:r>
+      <w:r>
+        <w:rPr>
+          <w:rFonts w:asciiTheme="majorHAnsi" w:hAnsiTheme="majorHAnsi" w:cstheme="majorHAnsi"/>
+          <w:lang w:val="es-ES"/>
+        </w:rPr>
+        <w:br/>
+      </w:r>
+      <w:proofErr w:type="spellStart"/>
+      <w:r>
+        <w:rPr>
+          <w:rFonts w:asciiTheme="majorHAnsi" w:hAnsiTheme="majorHAnsi" w:cstheme="majorHAnsi"/>
+          <w:b/>
+          <w:lang w:val="es-ES"/>
+        </w:rPr>
+        <w:t>Repository</w:t>
+      </w:r>
+      <w:proofErr w:type="spellEnd"/>
+      <w:r>
+        <w:rPr>
+          <w:rFonts w:asciiTheme="majorHAnsi" w:hAnsiTheme="majorHAnsi" w:cstheme="majorHAnsi"/>
+          <w:b/>
+          <w:lang w:val="es-ES"/>
+        </w:rPr>
+        <w:t>:</w:t>
       </w:r>
       <w:r>
         <w:rPr>
@@ -510,20 +567,128 @@
         </w:rPr>
         <w:br/>
       </w:r>
+      <w:proofErr w:type="spellStart"/>
       <w:r>
         <w:rPr>
           <w:rFonts w:asciiTheme="majorHAnsi" w:hAnsiTheme="majorHAnsi" w:cstheme="majorHAnsi"/>
           <w:b/>
           <w:lang w:val="es-ES"/>
         </w:rPr>
-        <w:t>Group Members:</w:t>
-      </w:r>
-      <w:r>
-        <w:rPr>
-          <w:rFonts w:asciiTheme="majorHAnsi" w:hAnsiTheme="majorHAnsi" w:cstheme="majorHAnsi"/>
+        <w:t>Group</w:t>
+      </w:r>
+      <w:proofErr w:type="spellEnd"/>
+      <w:r>
+        <w:rPr>
+          <w:rFonts w:asciiTheme="majorHAnsi" w:hAnsiTheme="majorHAnsi" w:cstheme="majorHAnsi"/>
+          <w:b/>
           <w:lang w:val="es-ES"/>
         </w:rPr>
-        <w:t xml:space="preserve">  Garcia de Tejada Delgado, Jose; Peñaloza Friqui, Nora;  Niza Cobo, Manuel Jesús;  Gomez Claraco, Nicolas; Campos Diez, Lucia.</w:t>
+        <w:t xml:space="preserve"> </w:t>
+      </w:r>
+      <w:proofErr w:type="spellStart"/>
+      <w:r>
+        <w:rPr>
+          <w:rFonts w:asciiTheme="majorHAnsi" w:hAnsiTheme="majorHAnsi" w:cstheme="majorHAnsi"/>
+          <w:b/>
+          <w:lang w:val="es-ES"/>
+        </w:rPr>
+        <w:t>Members</w:t>
+      </w:r>
+      <w:proofErr w:type="spellEnd"/>
+      <w:r>
+        <w:rPr>
+          <w:rFonts w:asciiTheme="majorHAnsi" w:hAnsiTheme="majorHAnsi" w:cstheme="majorHAnsi"/>
+          <w:b/>
+          <w:lang w:val="es-ES"/>
+        </w:rPr>
+        <w:t>:</w:t>
+      </w:r>
+      <w:r>
+        <w:rPr>
+          <w:rFonts w:asciiTheme="majorHAnsi" w:hAnsiTheme="majorHAnsi" w:cstheme="majorHAnsi"/>
+          <w:lang w:val="es-ES"/>
+        </w:rPr>
+        <w:t xml:space="preserve">  </w:t>
+      </w:r>
+      <w:proofErr w:type="spellStart"/>
+      <w:r>
+        <w:rPr>
+          <w:rFonts w:asciiTheme="majorHAnsi" w:hAnsiTheme="majorHAnsi" w:cstheme="majorHAnsi"/>
+          <w:lang w:val="es-ES"/>
+        </w:rPr>
+        <w:t>Garcia</w:t>
+      </w:r>
+      <w:proofErr w:type="spellEnd"/>
+      <w:r>
+        <w:rPr>
+          <w:rFonts w:asciiTheme="majorHAnsi" w:hAnsiTheme="majorHAnsi" w:cstheme="majorHAnsi"/>
+          <w:lang w:val="es-ES"/>
+        </w:rPr>
+        <w:t xml:space="preserve"> de Tejada Delgado, </w:t>
+      </w:r>
+      <w:proofErr w:type="spellStart"/>
+      <w:r>
+        <w:rPr>
+          <w:rFonts w:asciiTheme="majorHAnsi" w:hAnsiTheme="majorHAnsi" w:cstheme="majorHAnsi"/>
+          <w:lang w:val="es-ES"/>
+        </w:rPr>
+        <w:t>Jose</w:t>
+      </w:r>
+      <w:proofErr w:type="spellEnd"/>
+      <w:r>
+        <w:rPr>
+          <w:rFonts w:asciiTheme="majorHAnsi" w:hAnsiTheme="majorHAnsi" w:cstheme="majorHAnsi"/>
+          <w:lang w:val="es-ES"/>
+        </w:rPr>
+        <w:t xml:space="preserve">; Peñaloza Friqui, </w:t>
+      </w:r>
+      <w:proofErr w:type="gramStart"/>
+      <w:r>
+        <w:rPr>
+          <w:rFonts w:asciiTheme="majorHAnsi" w:hAnsiTheme="majorHAnsi" w:cstheme="majorHAnsi"/>
+          <w:lang w:val="es-ES"/>
+        </w:rPr>
+        <w:t>Nora;  Niza</w:t>
+      </w:r>
+      <w:proofErr w:type="gramEnd"/>
+      <w:r>
+        <w:rPr>
+          <w:rFonts w:asciiTheme="majorHAnsi" w:hAnsiTheme="majorHAnsi" w:cstheme="majorHAnsi"/>
+          <w:lang w:val="es-ES"/>
+        </w:rPr>
+        <w:t xml:space="preserve"> Cobo, Manuel Jesús;  </w:t>
+      </w:r>
+      <w:proofErr w:type="spellStart"/>
+      <w:r>
+        <w:rPr>
+          <w:rFonts w:asciiTheme="majorHAnsi" w:hAnsiTheme="majorHAnsi" w:cstheme="majorHAnsi"/>
+          <w:lang w:val="es-ES"/>
+        </w:rPr>
+        <w:t>Gomez</w:t>
+      </w:r>
+      <w:proofErr w:type="spellEnd"/>
+      <w:r>
+        <w:rPr>
+          <w:rFonts w:asciiTheme="majorHAnsi" w:hAnsiTheme="majorHAnsi" w:cstheme="majorHAnsi"/>
+          <w:lang w:val="es-ES"/>
+        </w:rPr>
+        <w:t xml:space="preserve"> </w:t>
+      </w:r>
+      <w:proofErr w:type="spellStart"/>
+      <w:r>
+        <w:rPr>
+          <w:rFonts w:asciiTheme="majorHAnsi" w:hAnsiTheme="majorHAnsi" w:cstheme="majorHAnsi"/>
+          <w:lang w:val="es-ES"/>
+        </w:rPr>
+        <w:t>Claraco</w:t>
+      </w:r>
+      <w:proofErr w:type="spellEnd"/>
+      <w:r>
+        <w:rPr>
+          <w:rFonts w:asciiTheme="majorHAnsi" w:hAnsiTheme="majorHAnsi" w:cstheme="majorHAnsi"/>
+          <w:lang w:val="es-ES"/>
+        </w:rPr>
+        <w:t>, Nicolas; Campos Diez, Lucia.</w:t>
       </w:r>
     </w:p>
     <w:p>
@@ -1630,6 +1795,99 @@
           </w:p>
         </w:tc>
       </w:tr>
+      <w:tr>
+        <w:tc>
+          <w:tcPr>
+            <w:tcW w:w="3009" w:type="dxa"/>
+            <w:shd w:val="clear" w:color="auto" w:fill="auto"/>
+            <w:tcMar>
+              <w:top w:w="100" w:type="dxa"/>
+              <w:left w:w="100" w:type="dxa"/>
+              <w:bottom w:w="100" w:type="dxa"/>
+              <w:right w:w="100" w:type="dxa"/>
+            </w:tcMar>
+          </w:tcPr>
+          <w:p>
+            <w:pPr>
+              <w:widowControl w:val="0"/>
+              <w:rPr>
+                <w:rFonts w:asciiTheme="majorHAnsi" w:hAnsiTheme="majorHAnsi" w:cstheme="majorHAnsi"/>
+              </w:rPr>
+            </w:pPr>
+            <w:r>
+              <w:rPr>
+                <w:rFonts w:asciiTheme="majorHAnsi" w:hAnsiTheme="majorHAnsi" w:cstheme="majorHAnsi"/>
+              </w:rPr>
+              <w:t>1.2</w:t>
+            </w:r>
+          </w:p>
+        </w:tc>
+        <w:tc>
+          <w:tcPr>
+            <w:tcW w:w="1517" w:type="dxa"/>
+            <w:shd w:val="clear" w:color="auto" w:fill="auto"/>
+            <w:tcMar>
+              <w:top w:w="100" w:type="dxa"/>
+              <w:left w:w="100" w:type="dxa"/>
+              <w:bottom w:w="100" w:type="dxa"/>
+              <w:right w:w="100" w:type="dxa"/>
+            </w:tcMar>
+          </w:tcPr>
+          <w:p>
+            <w:pPr>
+              <w:widowControl w:val="0"/>
+              <w:rPr>
+                <w:rFonts w:asciiTheme="majorHAnsi" w:hAnsiTheme="majorHAnsi" w:cstheme="majorHAnsi"/>
+              </w:rPr>
+            </w:pPr>
+            <w:r>
+              <w:rPr>
+                <w:rFonts w:asciiTheme="majorHAnsi" w:hAnsiTheme="majorHAnsi" w:cstheme="majorHAnsi"/>
+              </w:rPr>
+              <w:t>03/29/2025</w:t>
+            </w:r>
+          </w:p>
+        </w:tc>
+        <w:tc>
+          <w:tcPr>
+            <w:tcW w:w="4503" w:type="dxa"/>
+            <w:shd w:val="clear" w:color="auto" w:fill="auto"/>
+            <w:tcMar>
+              <w:top w:w="100" w:type="dxa"/>
+              <w:left w:w="100" w:type="dxa"/>
+              <w:bottom w:w="100" w:type="dxa"/>
+              <w:right w:w="100" w:type="dxa"/>
+            </w:tcMar>
+          </w:tcPr>
+          <w:p>
+            <w:pPr>
+              <w:widowControl w:val="0"/>
+              <w:jc w:val="left"/>
+              <w:rPr>
+                <w:rFonts w:asciiTheme="majorHAnsi" w:hAnsiTheme="majorHAnsi" w:cstheme="majorHAnsi"/>
+              </w:rPr>
+            </w:pPr>
+            <w:r>
+              <w:rPr>
+                <w:rFonts w:asciiTheme="majorHAnsi" w:hAnsiTheme="majorHAnsi" w:cstheme="majorHAnsi"/>
+              </w:rPr>
+              <w:t>Added entries related with deliverable D0</w:t>
+            </w:r>
+            <w:r>
+              <w:rPr>
+                <w:rFonts w:asciiTheme="majorHAnsi" w:hAnsiTheme="majorHAnsi" w:cstheme="majorHAnsi"/>
+              </w:rPr>
+              <w:t>3</w:t>
+            </w:r>
+            <w:r>
+              <w:rPr>
+                <w:rFonts w:asciiTheme="majorHAnsi" w:hAnsiTheme="majorHAnsi" w:cstheme="majorHAnsi"/>
+              </w:rPr>
+              <w:t>.</w:t>
+            </w:r>
+          </w:p>
+        </w:tc>
+      </w:tr>
     </w:tbl>
     <w:p>
       <w:pPr>
@@ -1960,7 +2218,6 @@
           <w:sz w:val="34"/>
           <w:szCs w:val="34"/>
         </w:rPr>
-        <w:lastRenderedPageBreak/>
         <w:t>Introduction</w:t>
       </w:r>
     </w:p>
@@ -1982,7 +2239,21 @@
         <w:rPr>
           <w:rFonts w:asciiTheme="majorHAnsi" w:hAnsiTheme="majorHAnsi" w:cstheme="majorHAnsi"/>
         </w:rPr>
-        <w:t>This document presents the Analysis Report for the DP2 project, developed by Group C1.027. The purpose of this report is to evaluate key project requirements to ensure their effective implementation. While not all requirements require extensive analysis, those that involve significant decisions, technical complexities, or portential challenges are examined in detail.</w:t>
+        <w:t xml:space="preserve">This document presents the Analysis Report for the DP2 project, developed by Group C1.027. The purpose of this report is to evaluate key project requirements to ensure their effective implementation. While not all requirements require extensive analysis, those that involve significant decisions, technical complexities, or </w:t>
+      </w:r>
+      <w:proofErr w:type="spellStart"/>
+      <w:r>
+        <w:rPr>
+          <w:rFonts w:asciiTheme="majorHAnsi" w:hAnsiTheme="majorHAnsi" w:cstheme="majorHAnsi"/>
+        </w:rPr>
+        <w:t>portential</w:t>
+      </w:r>
+      <w:proofErr w:type="spellEnd"/>
+      <w:r>
+        <w:rPr>
+          <w:rFonts w:asciiTheme="majorHAnsi" w:hAnsiTheme="majorHAnsi" w:cstheme="majorHAnsi"/>
+        </w:rPr>
+        <w:t xml:space="preserve"> challenges are examined in detail.</w:t>
       </w:r>
     </w:p>
     <w:p>
@@ -2061,7 +2332,15 @@
           <w:rFonts w:asciiTheme="majorHAnsi" w:hAnsiTheme="majorHAnsi" w:cstheme="majorHAnsi"/>
           <w:color w:val="000000"/>
         </w:rPr>
-        <w:t>Instantiate and customise the appropriate starter project so that you can work on this project.  Make sure that the name of your project folder, maven configuration (pom.xml), and database is “Acme-ANS-D</w:t>
+        <w:t>Instantiate and customise the appropriate starter project so that you can work on this project.  Make sure that the name of your project folder, maven configuration (pom.xml), and database is “</w:t>
+      </w:r>
+      <w:proofErr w:type="spellStart"/>
+      <w:r>
+        <w:rPr>
+          <w:rFonts w:asciiTheme="majorHAnsi" w:hAnsiTheme="majorHAnsi" w:cstheme="majorHAnsi"/>
+          <w:color w:val="000000"/>
+        </w:rPr>
+        <w:t>Acme-ANS-D</w:t>
       </w:r>
       <w:r>
         <w:rPr>
@@ -2077,6 +2356,7 @@
         </w:rPr>
         <w:t>dd</w:t>
       </w:r>
+      <w:proofErr w:type="spellEnd"/>
       <w:r>
         <w:rPr>
           <w:rFonts w:ascii="Cambria Math" w:hAnsi="Cambria Math" w:cs="Cambria Math"/>
@@ -2164,7 +2444,39 @@
           <w:color w:val="000000"/>
         </w:rPr>
         <w:br/>
-        <w:t>We have had several problems in this aspect, from the beginning the name was incorrect and to incorporate this change in all the members implied to modify other related files but through github it became more easy to do.</w:t>
+        <w:t xml:space="preserve">We have had several problems in this aspect, from the beginning the name was incorrect and to incorporate this change in all the members implied to modify other related files but through </w:t>
+      </w:r>
+      <w:proofErr w:type="spellStart"/>
+      <w:r>
+        <w:rPr>
+          <w:rFonts w:asciiTheme="majorHAnsi" w:hAnsiTheme="majorHAnsi" w:cstheme="majorHAnsi"/>
+          <w:color w:val="000000"/>
+        </w:rPr>
+        <w:t>github</w:t>
+      </w:r>
+      <w:proofErr w:type="spellEnd"/>
+      <w:r>
+        <w:rPr>
+          <w:rFonts w:asciiTheme="majorHAnsi" w:hAnsiTheme="majorHAnsi" w:cstheme="majorHAnsi"/>
+          <w:color w:val="000000"/>
+        </w:rPr>
+        <w:t xml:space="preserve"> it became </w:t>
+      </w:r>
+      <w:proofErr w:type="gramStart"/>
+      <w:r>
+        <w:rPr>
+          <w:rFonts w:asciiTheme="majorHAnsi" w:hAnsiTheme="majorHAnsi" w:cstheme="majorHAnsi"/>
+          <w:color w:val="000000"/>
+        </w:rPr>
+        <w:t>more easy</w:t>
+      </w:r>
+      <w:proofErr w:type="gramEnd"/>
+      <w:r>
+        <w:rPr>
+          <w:rFonts w:asciiTheme="majorHAnsi" w:hAnsiTheme="majorHAnsi" w:cstheme="majorHAnsi"/>
+          <w:color w:val="000000"/>
+        </w:rPr>
+        <w:t xml:space="preserve"> to do.</w:t>
       </w:r>
     </w:p>
     <w:p>
@@ -2217,14 +2529,21 @@
         <w:rPr>
           <w:rFonts w:asciiTheme="majorHAnsi" w:hAnsiTheme="majorHAnsi" w:cstheme="majorHAnsi"/>
         </w:rPr>
-        <w:t xml:space="preserve">This requirement implies implementing an internationalization strategy using i18n in the project. It can be complex if is not planned from the beginning, as it affect the </w:t>
-      </w:r>
-      <w:r>
-        <w:rPr>
-          <w:rFonts w:asciiTheme="majorHAnsi" w:hAnsiTheme="majorHAnsi" w:cstheme="majorHAnsi"/>
-        </w:rPr>
-        <w:lastRenderedPageBreak/>
-        <w:t>user interface. We have not had too much trouble in the implementation of this requirement at the moment due that was related to modifying a couple and minimal files.</w:t>
+        <w:t xml:space="preserve">This requirement implies implementing an internationalization strategy using i18n in the project. It can be complex if is not planned from the beginning, as it </w:t>
+      </w:r>
+      <w:proofErr w:type="gramStart"/>
+      <w:r>
+        <w:rPr>
+          <w:rFonts w:asciiTheme="majorHAnsi" w:hAnsiTheme="majorHAnsi" w:cstheme="majorHAnsi"/>
+        </w:rPr>
+        <w:t>affect</w:t>
+      </w:r>
+      <w:proofErr w:type="gramEnd"/>
+      <w:r>
+        <w:rPr>
+          <w:rFonts w:asciiTheme="majorHAnsi" w:hAnsiTheme="majorHAnsi" w:cstheme="majorHAnsi"/>
+        </w:rPr>
+        <w:t xml:space="preserve"> the user interface. We have not had too much trouble in the implementation of this requirement at the moment due that was related to modifying a couple and minimal files.</w:t>
       </w:r>
     </w:p>
     <w:p>
@@ -2307,7 +2626,21 @@
         <w:rPr>
           <w:rFonts w:asciiTheme="majorHAnsi" w:hAnsiTheme="majorHAnsi" w:cstheme="majorHAnsi"/>
         </w:rPr>
-        <w:t>In general, this solution improves administration without additional costs, although it requires accurate validations to avoid errores in the interpretation of values.</w:t>
+        <w:t xml:space="preserve">In general, this solution improves administration without additional costs, although it requires accurate validations to avoid </w:t>
+      </w:r>
+      <w:proofErr w:type="spellStart"/>
+      <w:r>
+        <w:rPr>
+          <w:rFonts w:asciiTheme="majorHAnsi" w:hAnsiTheme="majorHAnsi" w:cstheme="majorHAnsi"/>
+        </w:rPr>
+        <w:t>errores</w:t>
+      </w:r>
+      <w:proofErr w:type="spellEnd"/>
+      <w:r>
+        <w:rPr>
+          <w:rFonts w:asciiTheme="majorHAnsi" w:hAnsiTheme="majorHAnsi" w:cstheme="majorHAnsi"/>
+        </w:rPr>
+        <w:t xml:space="preserve"> in the interpretation of values.</w:t>
       </w:r>
     </w:p>
     <w:p>
@@ -2338,11 +2671,19 @@
         </w:rPr>
         <w:t xml:space="preserve">The default </w:t>
       </w:r>
-      <w:r>
-        <w:rPr>
-          <w:rFonts w:asciiTheme="majorHAnsi" w:hAnsiTheme="majorHAnsi" w:cstheme="majorHAnsi"/>
-        </w:rPr>
-        <w:t>The system must manage data about banned passengers.  The system</w:t>
+      <w:proofErr w:type="gramStart"/>
+      <w:r>
+        <w:rPr>
+          <w:rFonts w:asciiTheme="majorHAnsi" w:hAnsiTheme="majorHAnsi" w:cstheme="majorHAnsi"/>
+        </w:rPr>
+        <w:t>The</w:t>
+      </w:r>
+      <w:proofErr w:type="gramEnd"/>
+      <w:r>
+        <w:rPr>
+          <w:rFonts w:asciiTheme="majorHAnsi" w:hAnsiTheme="majorHAnsi" w:cstheme="majorHAnsi"/>
+        </w:rPr>
+        <w:t xml:space="preserve"> system must manage data about banned passengers.  The system</w:t>
       </w:r>
       <w:r>
         <w:rPr>
@@ -2361,7 +2702,23 @@
           <w:rFonts w:asciiTheme="majorHAnsi" w:hAnsiTheme="majorHAnsi" w:cstheme="majorHAnsi"/>
           <w:lang w:val="en-US"/>
         </w:rPr>
-        <w:t>^[A-Z0-9]{6,9}$”)</w:t>
+        <w:t>^[A-Z0-</w:t>
+      </w:r>
+      <w:proofErr w:type="gramStart"/>
+      <w:r>
+        <w:rPr>
+          <w:rFonts w:asciiTheme="majorHAnsi" w:hAnsiTheme="majorHAnsi" w:cstheme="majorHAnsi"/>
+          <w:lang w:val="en-US"/>
+        </w:rPr>
+        <w:t>9]{</w:t>
+      </w:r>
+      <w:proofErr w:type="gramEnd"/>
+      <w:r>
+        <w:rPr>
+          <w:rFonts w:asciiTheme="majorHAnsi" w:hAnsiTheme="majorHAnsi" w:cstheme="majorHAnsi"/>
+          <w:lang w:val="en-US"/>
+        </w:rPr>
+        <w:t>6,9}$”)</w:t>
       </w:r>
       <w:r>
         <w:rPr>
@@ -2404,6 +2761,213 @@
         </w:rPr>
         <w:t>The management of banned passengers is key to airport security. The system must store essential data. Although it increases the administrative involvement, its main advantage is to ensure safer flights and comply with international regulations, provided that rigorous data updating and validation protocols are maintained.</w:t>
       </w:r>
+    </w:p>
+    <w:p>
+      <w:pPr>
+        <w:ind w:left="360"/>
+        <w:jc w:val="left"/>
+        <w:rPr>
+          <w:rFonts w:asciiTheme="majorHAnsi" w:hAnsiTheme="majorHAnsi" w:cstheme="majorHAnsi"/>
+        </w:rPr>
+      </w:pPr>
+    </w:p>
+    <w:p>
+      <w:pPr>
+        <w:ind w:left="360"/>
+        <w:jc w:val="left"/>
+        <w:rPr>
+          <w:rFonts w:ascii="Calibri Light" w:hAnsi="Calibri Light" w:cs="Calibri Light"/>
+        </w:rPr>
+      </w:pPr>
+      <w:r>
+        <w:rPr>
+          <w:rFonts w:asciiTheme="majorHAnsi" w:hAnsiTheme="majorHAnsi" w:cstheme="majorHAnsi"/>
+        </w:rPr>
+        <w:t xml:space="preserve">32) </w:t>
+      </w:r>
+      <w:r>
+        <w:rPr>
+          <w:rFonts w:ascii="Calibri Light" w:hAnsi="Calibri Light" w:cs="Calibri Light"/>
+        </w:rPr>
+        <w:t xml:space="preserve">For this D03, the requirements have been completed, and therefore, no extensive analysis was required, except for Requirement 32. This particular requirement mandates that money amounts, </w:t>
+      </w:r>
+      <w:proofErr w:type="spellStart"/>
+      <w:r>
+        <w:rPr>
+          <w:rFonts w:ascii="Calibri Light" w:hAnsi="Calibri Light" w:cs="Calibri Light"/>
+        </w:rPr>
+        <w:t>booleans</w:t>
+      </w:r>
+      <w:proofErr w:type="spellEnd"/>
+      <w:r>
+        <w:rPr>
+          <w:rFonts w:ascii="Calibri Light" w:hAnsi="Calibri Light" w:cs="Calibri Light"/>
+        </w:rPr>
+        <w:t xml:space="preserve">, and moments must be internationalized when displayed to the user, ensuring that all date and time values are stored internally in GMT format. The requirement also specifies that these elements should be formatted according to the user's local conventions, such as the appropriate currency symbols, </w:t>
+      </w:r>
+      <w:proofErr w:type="spellStart"/>
+      <w:r>
+        <w:rPr>
+          <w:rFonts w:ascii="Calibri Light" w:hAnsi="Calibri Light" w:cs="Calibri Light"/>
+        </w:rPr>
+        <w:t>boolean</w:t>
+      </w:r>
+      <w:proofErr w:type="spellEnd"/>
+      <w:r>
+        <w:rPr>
+          <w:rFonts w:ascii="Calibri Light" w:hAnsi="Calibri Light" w:cs="Calibri Light"/>
+        </w:rPr>
+        <w:t xml:space="preserve"> representations (like "Yes" or "No"), and date/time formats. The need to store moments in GMT format guarantees consistency across different time zones, ensuring that the system handles time-related data correctly, regardless of the user's location. While this requirement introduces certain complexities, such as handling varying formats for money </w:t>
+      </w:r>
+      <w:r>
+        <w:rPr>
+          <w:rFonts w:ascii="Calibri Light" w:hAnsi="Calibri Light" w:cs="Calibri Light"/>
+        </w:rPr>
+        <w:lastRenderedPageBreak/>
+        <w:t xml:space="preserve">amounts, translating </w:t>
+      </w:r>
+      <w:proofErr w:type="spellStart"/>
+      <w:r>
+        <w:rPr>
+          <w:rFonts w:ascii="Calibri Light" w:hAnsi="Calibri Light" w:cs="Calibri Light"/>
+        </w:rPr>
+        <w:t>booleans</w:t>
+      </w:r>
+      <w:proofErr w:type="spellEnd"/>
+      <w:r>
+        <w:rPr>
+          <w:rFonts w:ascii="Calibri Light" w:hAnsi="Calibri Light" w:cs="Calibri Light"/>
+        </w:rPr>
+        <w:t>, and converting times to the correct local time zone, it ultimately enhances the application's ability to serve a global user base. The implementation of this requirement ensures a more intuitive user experience by displaying information in the format that users are familiar with. However, the complexity of managing different time zones and locale-specific formatting does add development and maintenance overhead, as careful attention must be paid to ensure consistency across the entire system. Despite these challenges, fulfilling this requirement improves the scalability of the system, enabling it to be more adaptable to different regions and languages without requiring significant changes to the codebase.</w:t>
+      </w:r>
+    </w:p>
+    <w:p>
+      <w:pPr>
+        <w:jc w:val="left"/>
+        <w:rPr>
+          <w:rFonts w:asciiTheme="minorHAnsi" w:hAnsiTheme="minorHAnsi" w:cstheme="minorHAnsi"/>
+        </w:rPr>
+      </w:pPr>
+    </w:p>
+    <w:p>
+      <w:pPr>
+        <w:jc w:val="left"/>
+        <w:rPr>
+          <w:rFonts w:asciiTheme="majorHAnsi" w:hAnsiTheme="majorHAnsi" w:cstheme="majorHAnsi"/>
+        </w:rPr>
+      </w:pPr>
+    </w:p>
+    <w:p>
+      <w:pPr>
+        <w:jc w:val="left"/>
+        <w:rPr>
+          <w:rFonts w:asciiTheme="majorHAnsi" w:hAnsiTheme="majorHAnsi" w:cstheme="majorHAnsi"/>
+        </w:rPr>
+      </w:pPr>
+    </w:p>
+    <w:p>
+      <w:pPr>
+        <w:jc w:val="left"/>
+        <w:rPr>
+          <w:rFonts w:asciiTheme="majorHAnsi" w:hAnsiTheme="majorHAnsi" w:cstheme="majorHAnsi"/>
+        </w:rPr>
+      </w:pPr>
+    </w:p>
+    <w:p>
+      <w:pPr>
+        <w:jc w:val="left"/>
+        <w:rPr>
+          <w:rFonts w:asciiTheme="majorHAnsi" w:hAnsiTheme="majorHAnsi" w:cstheme="majorHAnsi"/>
+        </w:rPr>
+      </w:pPr>
+    </w:p>
+    <w:p>
+      <w:pPr>
+        <w:jc w:val="left"/>
+        <w:rPr>
+          <w:rFonts w:asciiTheme="majorHAnsi" w:hAnsiTheme="majorHAnsi" w:cstheme="majorHAnsi"/>
+        </w:rPr>
+      </w:pPr>
+    </w:p>
+    <w:p>
+      <w:pPr>
+        <w:jc w:val="left"/>
+        <w:rPr>
+          <w:rFonts w:asciiTheme="majorHAnsi" w:hAnsiTheme="majorHAnsi" w:cstheme="majorHAnsi"/>
+        </w:rPr>
+      </w:pPr>
+    </w:p>
+    <w:p>
+      <w:pPr>
+        <w:jc w:val="left"/>
+        <w:rPr>
+          <w:rFonts w:asciiTheme="majorHAnsi" w:hAnsiTheme="majorHAnsi" w:cstheme="majorHAnsi"/>
+        </w:rPr>
+      </w:pPr>
+    </w:p>
+    <w:p>
+      <w:pPr>
+        <w:jc w:val="left"/>
+        <w:rPr>
+          <w:rFonts w:asciiTheme="majorHAnsi" w:hAnsiTheme="majorHAnsi" w:cstheme="majorHAnsi"/>
+        </w:rPr>
+      </w:pPr>
+    </w:p>
+    <w:p>
+      <w:pPr>
+        <w:jc w:val="left"/>
+        <w:rPr>
+          <w:rFonts w:asciiTheme="majorHAnsi" w:hAnsiTheme="majorHAnsi" w:cstheme="majorHAnsi"/>
+        </w:rPr>
+      </w:pPr>
+    </w:p>
+    <w:p>
+      <w:pPr>
+        <w:jc w:val="left"/>
+        <w:rPr>
+          <w:rFonts w:asciiTheme="majorHAnsi" w:hAnsiTheme="majorHAnsi" w:cstheme="majorHAnsi"/>
+        </w:rPr>
+      </w:pPr>
+    </w:p>
+    <w:p>
+      <w:pPr>
+        <w:jc w:val="left"/>
+        <w:rPr>
+          <w:rFonts w:asciiTheme="majorHAnsi" w:hAnsiTheme="majorHAnsi" w:cstheme="majorHAnsi"/>
+        </w:rPr>
+      </w:pPr>
+    </w:p>
+    <w:p>
+      <w:pPr>
+        <w:jc w:val="left"/>
+        <w:rPr>
+          <w:rFonts w:asciiTheme="majorHAnsi" w:hAnsiTheme="majorHAnsi" w:cstheme="majorHAnsi"/>
+        </w:rPr>
+      </w:pPr>
+    </w:p>
+    <w:p>
+      <w:pPr>
+        <w:jc w:val="left"/>
+        <w:rPr>
+          <w:rFonts w:asciiTheme="majorHAnsi" w:hAnsiTheme="majorHAnsi" w:cstheme="majorHAnsi"/>
+        </w:rPr>
+      </w:pPr>
+    </w:p>
+    <w:p>
+      <w:pPr>
+        <w:jc w:val="left"/>
+        <w:rPr>
+          <w:rFonts w:asciiTheme="majorHAnsi" w:hAnsiTheme="majorHAnsi" w:cstheme="majorHAnsi"/>
+        </w:rPr>
+      </w:pPr>
+    </w:p>
+    <w:p>
+      <w:pPr>
+        <w:jc w:val="left"/>
+        <w:rPr>
+          <w:rFonts w:asciiTheme="majorHAnsi" w:hAnsiTheme="majorHAnsi" w:cstheme="majorHAnsi"/>
+        </w:rPr>
+      </w:pPr>
     </w:p>
     <w:p>
       <w:pPr>
@@ -2510,6 +3074,7 @@
           <w:sz w:val="34"/>
           <w:szCs w:val="34"/>
         </w:rPr>
+        <w:lastRenderedPageBreak/>
         <w:t>Conclusions</w:t>
       </w:r>
     </w:p>
@@ -2526,8 +3091,39 @@
           <w:rFonts w:asciiTheme="majorHAnsi" w:hAnsiTheme="majorHAnsi" w:cstheme="majorHAnsi"/>
           <w:color w:val="000000" w:themeColor="text1"/>
         </w:rPr>
-        <w:lastRenderedPageBreak/>
-        <w:t>After analyzing the requirements, certain aspects were identified that require adjustments to improve their clarity, consistency and technical feasibility. In addition, inconsistencies were found between certain requirements, which could affect the implementation of the system if they are not properly aligned. Aspected were also identified that require additional validation by the teacher to ensure compliance. The proposed modifications seek to optimize the accuracy of the requirements and facilitate their traceability in future phases of the project.</w:t>
+        <w:t xml:space="preserve">After </w:t>
+      </w:r>
+      <w:proofErr w:type="spellStart"/>
+      <w:r>
+        <w:rPr>
+          <w:rFonts w:asciiTheme="majorHAnsi" w:hAnsiTheme="majorHAnsi" w:cstheme="majorHAnsi"/>
+          <w:color w:val="000000" w:themeColor="text1"/>
+        </w:rPr>
+        <w:t>analyzing</w:t>
+      </w:r>
+      <w:proofErr w:type="spellEnd"/>
+      <w:r>
+        <w:rPr>
+          <w:rFonts w:asciiTheme="majorHAnsi" w:hAnsiTheme="majorHAnsi" w:cstheme="majorHAnsi"/>
+          <w:color w:val="000000" w:themeColor="text1"/>
+        </w:rPr>
+        <w:t xml:space="preserve"> the requirements, certain aspects were identified that require adjustments to improve their clarity, consistency and technical feasibility. In addition, inconsistencies were found between certain requirements, which could affect the implementation of the system if they are not properly aligned. </w:t>
+      </w:r>
+      <w:proofErr w:type="spellStart"/>
+      <w:r>
+        <w:rPr>
+          <w:rFonts w:asciiTheme="majorHAnsi" w:hAnsiTheme="majorHAnsi" w:cstheme="majorHAnsi"/>
+          <w:color w:val="000000" w:themeColor="text1"/>
+        </w:rPr>
+        <w:t>Aspected</w:t>
+      </w:r>
+      <w:proofErr w:type="spellEnd"/>
+      <w:r>
+        <w:rPr>
+          <w:rFonts w:asciiTheme="majorHAnsi" w:hAnsiTheme="majorHAnsi" w:cstheme="majorHAnsi"/>
+          <w:color w:val="000000" w:themeColor="text1"/>
+        </w:rPr>
+        <w:t xml:space="preserve"> were also identified that require additional validation by the teacher to ensure compliance. The proposed modifications seek to optimize the accuracy of the requirements and facilitate their traceability in future phases of the project.</w:t>
       </w:r>
     </w:p>
     <w:p>
@@ -2552,16 +3148,38 @@
           <w:rFonts w:asciiTheme="majorHAnsi" w:hAnsiTheme="majorHAnsi" w:cstheme="majorHAnsi"/>
           <w:color w:val="000000" w:themeColor="text1"/>
         </w:rPr>
-        <w:t>About tasks related with D02 they provide key functionalities for security and user experience in the system. Prohibited passenger management improves security, but introduces challenges in terms of privacy, maintenance and data validation. Currency management facilitates value entry by users and standardizes reporting in EUR, although it requires validations to avoid confusion and errores in the presentation of amounts.</w:t>
-      </w:r>
-    </w:p>
-    <w:p>
-      <w:pPr>
-        <w:jc w:val="left"/>
-        <w:rPr>
-          <w:rFonts w:asciiTheme="majorHAnsi" w:hAnsiTheme="majorHAnsi" w:cstheme="majorHAnsi"/>
-        </w:rPr>
-      </w:pPr>
+        <w:t xml:space="preserve">About tasks related with D02 they provide key functionalities for security and user experience in the system. Prohibited passenger management improves security, but introduces challenges in terms of privacy, maintenance and data validation. Currency management facilitates value entry by users and standardizes reporting in EUR, although it requires validations to avoid confusion and </w:t>
+      </w:r>
+      <w:proofErr w:type="spellStart"/>
+      <w:r>
+        <w:rPr>
+          <w:rFonts w:asciiTheme="majorHAnsi" w:hAnsiTheme="majorHAnsi" w:cstheme="majorHAnsi"/>
+          <w:color w:val="000000" w:themeColor="text1"/>
+        </w:rPr>
+        <w:t>errores</w:t>
+      </w:r>
+      <w:proofErr w:type="spellEnd"/>
+      <w:r>
+        <w:rPr>
+          <w:rFonts w:asciiTheme="majorHAnsi" w:hAnsiTheme="majorHAnsi" w:cstheme="majorHAnsi"/>
+          <w:color w:val="000000" w:themeColor="text1"/>
+        </w:rPr>
+        <w:t xml:space="preserve"> in the presentation of amounts.</w:t>
+      </w:r>
+    </w:p>
+    <w:p>
+      <w:pPr>
+        <w:spacing w:before="240" w:after="240"/>
+        <w:rPr>
+          <w:rFonts w:asciiTheme="majorHAnsi" w:hAnsiTheme="majorHAnsi" w:cstheme="majorHAnsi"/>
+        </w:rPr>
+      </w:pPr>
+      <w:r>
+        <w:rPr>
+          <w:rFonts w:asciiTheme="majorHAnsi" w:hAnsiTheme="majorHAnsi" w:cstheme="majorHAnsi"/>
+        </w:rPr>
+        <w:t>In D03, key functionalities were implemented to manage airports, airlines, aircraft, services, reviews, system configuration, and dashboards. However, certain aspects require adjustments for clarity, consistency, and technical feasibility. Operations like creating, updating, and disabling entities in airports, airlines, and aircraft require confirmation, which helps prevent errors but needs consistent implementation. The display and promotion of services must balance visibility without overwhelming users. Review management introduces challenges due to the inability to update or delete posts, requiring clear communication with users. Additionally, the system configuration and administrator dashboards must be user-friendly while allowing for updates and monitoring. In conclusion, the work done in D03 is essential for the project, but minor adjustments and validations are needed to ensure optimal functionality, security, and user experience moving forward.</w:t>
+      </w:r>
     </w:p>
     <w:p>
       <w:pPr>
@@ -2762,7 +3380,6 @@
         <w:rPr>
           <w:rFonts w:asciiTheme="majorHAnsi" w:hAnsiTheme="majorHAnsi" w:cstheme="majorHAnsi"/>
         </w:rPr>
-        <w:lastRenderedPageBreak/>
         <w:t>Intentionally blank.</w:t>
       </w:r>
     </w:p>
@@ -2785,7 +3402,7 @@
 </file>
 
 <file path=word/numbering.xml><?xml version="1.0" encoding="utf-8"?>
-<w:numbering xmlns:wpc="http://schemas.microsoft.com/office/word/2010/wordprocessingCanvas" xmlns:cx="http://schemas.microsoft.com/office/drawing/2014/chartex" xmlns:cx1="http://schemas.microsoft.com/office/drawing/2015/9/8/chartex" xmlns:cx2="http://schemas.microsoft.com/office/drawing/2015/10/21/chartex" xmlns:cx3="http://schemas.microsoft.com/office/drawing/2016/5/9/chartex" xmlns:cx4="http://schemas.microsoft.com/office/drawing/2016/5/10/chartex" xmlns:cx5="http://schemas.microsoft.com/office/drawing/2016/5/11/chartex" xmlns:cx6="http://schemas.microsoft.com/office/drawing/2016/5/12/chartex" xmlns:cx7="http://schemas.microsoft.com/office/drawing/2016/5/13/chartex" xmlns:cx8="http://schemas.microsoft.com/office/drawing/2016/5/14/chartex" xmlns:mc="http://schemas.openxmlformats.org/markup-compatibility/2006" xmlns:aink="http://schemas.microsoft.com/office/drawing/2016/ink" xmlns:am3d="http://schemas.microsoft.com/office/drawing/2017/model3d" xmlns:o="urn:schemas-microsoft-com:office:office" xmlns:oel="http://schemas.microsoft.com/office/2019/extlst" xmlns:r="http://schemas.openxmlformats.org/officeDocument/2006/relationships" xmlns:m="http://schemas.openxmlformats.org/officeDocument/2006/math" xmlns:v="urn:schemas-microsoft-com:vml" xmlns:wp14="http://schemas.microsoft.com/office/word/2010/wordprocessingDrawing" xmlns:wp="http://schemas.openxmlformats.org/drawingml/2006/wordprocessingDrawing" xmlns:w10="urn:schemas-microsoft-com:office:word" xmlns:w="http://schemas.openxmlformats.org/wordprocessingml/2006/main" xmlns:w14="http://schemas.microsoft.com/office/word/2010/wordml" xmlns:w15="http://schemas.microsoft.com/office/word/2012/wordml" xmlns:w16cex="http://schemas.microsoft.com/office/word/2018/wordml/cex" xmlns:w16cid="http://schemas.microsoft.com/office/word/2016/wordml/cid" xmlns:w16="http://schemas.microsoft.com/office/word/2018/wordml" xmlns:w16sdtdh="http://schemas.microsoft.com/office/word/2020/wordml/sdtdatahash" xmlns:w16se="http://schemas.microsoft.com/office/word/2015/wordml/symex" xmlns:wpg="http://schemas.microsoft.com/office/word/2010/wordprocessingGroup" xmlns:wpi="http://schemas.microsoft.com/office/word/2010/wordprocessingInk" xmlns:wne="http://schemas.microsoft.com/office/word/2006/wordml" xmlns:wps="http://schemas.microsoft.com/office/word/2010/wordprocessingShape" mc:Ignorable="w14 w15 w16se w16cid w16 w16cex w16sdtdh wp14">
+<w:numbering xmlns:wpc="http://schemas.microsoft.com/office/word/2010/wordprocessingCanvas" xmlns:cx="http://schemas.microsoft.com/office/drawing/2014/chartex" xmlns:cx1="http://schemas.microsoft.com/office/drawing/2015/9/8/chartex" xmlns:cx2="http://schemas.microsoft.com/office/drawing/2015/10/21/chartex" xmlns:cx3="http://schemas.microsoft.com/office/drawing/2016/5/9/chartex" xmlns:cx4="http://schemas.microsoft.com/office/drawing/2016/5/10/chartex" xmlns:cx5="http://schemas.microsoft.com/office/drawing/2016/5/11/chartex" xmlns:cx6="http://schemas.microsoft.com/office/drawing/2016/5/12/chartex" xmlns:cx7="http://schemas.microsoft.com/office/drawing/2016/5/13/chartex" xmlns:cx8="http://schemas.microsoft.com/office/drawing/2016/5/14/chartex" xmlns:mc="http://schemas.openxmlformats.org/markup-compatibility/2006" xmlns:aink="http://schemas.microsoft.com/office/drawing/2016/ink" xmlns:am3d="http://schemas.microsoft.com/office/drawing/2017/model3d" xmlns:o="urn:schemas-microsoft-com:office:office" xmlns:r="http://schemas.openxmlformats.org/officeDocument/2006/relationships" xmlns:m="http://schemas.openxmlformats.org/officeDocument/2006/math" xmlns:v="urn:schemas-microsoft-com:vml" xmlns:wp14="http://schemas.microsoft.com/office/word/2010/wordprocessingDrawing" xmlns:wp="http://schemas.openxmlformats.org/drawingml/2006/wordprocessingDrawing" xmlns:w10="urn:schemas-microsoft-com:office:word" xmlns:w="http://schemas.openxmlformats.org/wordprocessingml/2006/main" xmlns:w14="http://schemas.microsoft.com/office/word/2010/wordml" xmlns:w15="http://schemas.microsoft.com/office/word/2012/wordml" xmlns:w16cex="http://schemas.microsoft.com/office/word/2018/wordml/cex" xmlns:w16cid="http://schemas.microsoft.com/office/word/2016/wordml/cid" xmlns:w16="http://schemas.microsoft.com/office/word/2018/wordml" xmlns:w16sdtdh="http://schemas.microsoft.com/office/word/2020/wordml/sdtdatahash" xmlns:w16se="http://schemas.microsoft.com/office/word/2015/wordml/symex" xmlns:wpg="http://schemas.microsoft.com/office/word/2010/wordprocessingGroup" xmlns:wpi="http://schemas.microsoft.com/office/word/2010/wordprocessingInk" xmlns:wne="http://schemas.microsoft.com/office/word/2006/wordml" xmlns:wps="http://schemas.microsoft.com/office/word/2010/wordprocessingShape" mc:Ignorable="w14 w15 w16se w16cid w16 w16cex w16sdtdh wp14">
   <w:abstractNum w:abstractNumId="0" w15:restartNumberingAfterBreak="0">
     <w:nsid w:val="023F4E8A"/>
     <w:multiLevelType w:val="multilevel"/>
@@ -3365,22 +3982,22 @@
       </w:pPr>
     </w:lvl>
   </w:abstractNum>
-  <w:num w:numId="1" w16cid:durableId="1541550390">
+  <w:num w:numId="1">
     <w:abstractNumId w:val="0"/>
   </w:num>
-  <w:num w:numId="2" w16cid:durableId="1115560688">
+  <w:num w:numId="2">
     <w:abstractNumId w:val="2"/>
   </w:num>
-  <w:num w:numId="3" w16cid:durableId="1386106333">
+  <w:num w:numId="3">
     <w:abstractNumId w:val="4"/>
   </w:num>
-  <w:num w:numId="4" w16cid:durableId="1102578255">
+  <w:num w:numId="4">
     <w:abstractNumId w:val="3"/>
   </w:num>
-  <w:num w:numId="5" w16cid:durableId="1373113060">
+  <w:num w:numId="5">
     <w:abstractNumId w:val="5"/>
   </w:num>
-  <w:num w:numId="6" w16cid:durableId="483855111">
+  <w:num w:numId="6">
     <w:abstractNumId w:val="1"/>
   </w:num>
 </w:numbering>

</xml_diff>